<commit_message>
Customer login and display order history
</commit_message>
<xml_diff>
--- a/Material/Assignment01_Summer2023.docx
+++ b/Material/Assignment01_Summer2023.docx
@@ -1,6 +1,6 @@
 
 <file path=word/document.xml><?xml version="1.0" encoding="utf-8"?>
-<w:document xmlns:wpc="http://schemas.microsoft.com/office/word/2010/wordprocessingCanvas" xmlns:cx="http://schemas.microsoft.com/office/drawing/2014/chartex" xmlns:mc="http://schemas.openxmlformats.org/markup-compatibility/2006" xmlns:o="urn:schemas-microsoft-com:office:office" xmlns:r="http://schemas.openxmlformats.org/officeDocument/2006/relationships" xmlns:m="http://schemas.openxmlformats.org/officeDocument/2006/math" xmlns:v="urn:schemas-microsoft-com:vml" xmlns:wp14="http://schemas.microsoft.com/office/word/2010/wordprocessingDrawing" xmlns:wp="http://schemas.openxmlformats.org/drawingml/2006/wordprocessingDrawing" xmlns:w10="urn:schemas-microsoft-com:office:word" xmlns:w="http://schemas.openxmlformats.org/wordprocessingml/2006/main" xmlns:w14="http://schemas.microsoft.com/office/word/2010/wordml" xmlns:w15="http://schemas.microsoft.com/office/word/2012/wordml" xmlns:w16se="http://schemas.microsoft.com/office/word/2015/wordml/symex" xmlns:wpg="http://schemas.microsoft.com/office/word/2010/wordprocessingGroup" xmlns:wpi="http://schemas.microsoft.com/office/word/2010/wordprocessingInk" xmlns:wne="http://schemas.microsoft.com/office/word/2006/wordml" xmlns:wps="http://schemas.microsoft.com/office/word/2010/wordprocessingShape" mc:Ignorable="w14 w15 w16se wp14">
+<w:document xmlns:wpc="http://schemas.microsoft.com/office/word/2010/wordprocessingCanvas" xmlns:cx="http://schemas.microsoft.com/office/drawing/2014/chartex" xmlns:cx1="http://schemas.microsoft.com/office/drawing/2015/9/8/chartex" xmlns:cx2="http://schemas.microsoft.com/office/drawing/2015/10/21/chartex" xmlns:cx3="http://schemas.microsoft.com/office/drawing/2016/5/9/chartex" xmlns:cx4="http://schemas.microsoft.com/office/drawing/2016/5/10/chartex" xmlns:cx5="http://schemas.microsoft.com/office/drawing/2016/5/11/chartex" xmlns:cx6="http://schemas.microsoft.com/office/drawing/2016/5/12/chartex" xmlns:cx7="http://schemas.microsoft.com/office/drawing/2016/5/13/chartex" xmlns:cx8="http://schemas.microsoft.com/office/drawing/2016/5/14/chartex" xmlns:mc="http://schemas.openxmlformats.org/markup-compatibility/2006" xmlns:aink="http://schemas.microsoft.com/office/drawing/2016/ink" xmlns:am3d="http://schemas.microsoft.com/office/drawing/2017/model3d" xmlns:o="urn:schemas-microsoft-com:office:office" xmlns:oel="http://schemas.microsoft.com/office/2019/extlst" xmlns:r="http://schemas.openxmlformats.org/officeDocument/2006/relationships" xmlns:m="http://schemas.openxmlformats.org/officeDocument/2006/math" xmlns:v="urn:schemas-microsoft-com:vml" xmlns:wp14="http://schemas.microsoft.com/office/word/2010/wordprocessingDrawing" xmlns:wp="http://schemas.openxmlformats.org/drawingml/2006/wordprocessingDrawing" xmlns:w10="urn:schemas-microsoft-com:office:word" xmlns:w="http://schemas.openxmlformats.org/wordprocessingml/2006/main" xmlns:w14="http://schemas.microsoft.com/office/word/2010/wordml" xmlns:w15="http://schemas.microsoft.com/office/word/2012/wordml" xmlns:w16cex="http://schemas.microsoft.com/office/word/2018/wordml/cex" xmlns:w16cid="http://schemas.microsoft.com/office/word/2016/wordml/cid" xmlns:w16="http://schemas.microsoft.com/office/word/2018/wordml" xmlns:w16du="http://schemas.microsoft.com/office/word/2023/wordml/word16du" xmlns:w16sdtdh="http://schemas.microsoft.com/office/word/2020/wordml/sdtdatahash" xmlns:w16se="http://schemas.microsoft.com/office/word/2015/wordml/symex" xmlns:wpg="http://schemas.microsoft.com/office/word/2010/wordprocessingGroup" xmlns:wpi="http://schemas.microsoft.com/office/word/2010/wordprocessingInk" xmlns:wne="http://schemas.microsoft.com/office/word/2006/wordml" xmlns:wps="http://schemas.microsoft.com/office/word/2010/wordprocessingShape" mc:Ignorable="w14 w15 w16se w16cid w16 w16cex w16sdtdh wp14">
   <w:body>
     <w:p>
       <w:pPr>
@@ -195,7 +195,7 @@
     <w:p/>
     <w:p>
       <w:pPr>
-        <w:pStyle w:val="Heading1"/>
+        <w:pStyle w:val="u1"/>
         <w:shd w:val="clear" w:color="auto" w:fill="FFFFFF"/>
         <w:spacing w:before="120" w:beforeAutospacing="0" w:after="120" w:afterAutospacing="0" w:line="360" w:lineRule="auto"/>
         <w:rPr>
@@ -334,7 +334,6 @@
         </w:rPr>
         <w:t xml:space="preserve">ystem named </w:t>
       </w:r>
-      <w:proofErr w:type="spellStart"/>
       <w:r>
         <w:rPr>
           <w:rFonts w:ascii="Times New Roman" w:hAnsi="Times New Roman" w:cs="Times New Roman"/>
@@ -365,7 +364,6 @@
         </w:rPr>
         <w:t>System</w:t>
       </w:r>
-      <w:proofErr w:type="spellEnd"/>
       <w:r>
         <w:rPr>
           <w:rFonts w:ascii="Times New Roman" w:hAnsi="Times New Roman" w:cs="Times New Roman"/>
@@ -443,7 +441,7 @@
     </w:p>
     <w:p>
       <w:pPr>
-        <w:pStyle w:val="ListParagraph"/>
+        <w:pStyle w:val="oancuaDanhsach"/>
         <w:numPr>
           <w:ilvl w:val="0"/>
           <w:numId w:val="5"/>
@@ -483,7 +481,7 @@
     </w:p>
     <w:p>
       <w:pPr>
-        <w:pStyle w:val="ListParagraph"/>
+        <w:pStyle w:val="oancuaDanhsach"/>
         <w:numPr>
           <w:ilvl w:val="0"/>
           <w:numId w:val="5"/>
@@ -523,7 +521,7 @@
     </w:p>
     <w:p>
       <w:pPr>
-        <w:pStyle w:val="ListParagraph"/>
+        <w:pStyle w:val="oancuaDanhsach"/>
         <w:numPr>
           <w:ilvl w:val="0"/>
           <w:numId w:val="5"/>
@@ -675,7 +673,6 @@
         </w:rPr>
         <w:t xml:space="preserve">” that stored in the </w:t>
       </w:r>
-      <w:proofErr w:type="spellStart"/>
       <w:proofErr w:type="gramStart"/>
       <w:r>
         <w:rPr>
@@ -687,7 +684,6 @@
         </w:rPr>
         <w:t>appsettings.json</w:t>
       </w:r>
-      <w:proofErr w:type="spellEnd"/>
       <w:proofErr w:type="gramEnd"/>
       <w:r>
         <w:rPr>
@@ -734,7 +730,7 @@
     </w:p>
     <w:p>
       <w:pPr>
-        <w:pStyle w:val="Heading1"/>
+        <w:pStyle w:val="u1"/>
         <w:shd w:val="clear" w:color="auto" w:fill="FFFFFF"/>
         <w:spacing w:before="120" w:beforeAutospacing="0" w:after="120" w:afterAutospacing="0" w:line="360" w:lineRule="auto"/>
         <w:rPr>
@@ -838,7 +834,7 @@
     </w:p>
     <w:p>
       <w:pPr>
-        <w:pStyle w:val="ListParagraph"/>
+        <w:pStyle w:val="oancuaDanhsach"/>
         <w:numPr>
           <w:ilvl w:val="0"/>
           <w:numId w:val="1"/>
@@ -873,25 +869,7 @@
           <w:sz w:val="24"/>
           <w:szCs w:val="24"/>
         </w:rPr>
-        <w:t xml:space="preserve"> and Class Library (.</w:t>
-      </w:r>
-      <w:proofErr w:type="spellStart"/>
-      <w:r>
-        <w:rPr>
-          <w:rFonts w:ascii="Times New Roman" w:hAnsi="Times New Roman" w:cs="Times New Roman"/>
-          <w:sz w:val="24"/>
-          <w:szCs w:val="24"/>
-        </w:rPr>
-        <w:t>dll</w:t>
-      </w:r>
-      <w:proofErr w:type="spellEnd"/>
-      <w:r>
-        <w:rPr>
-          <w:rFonts w:ascii="Times New Roman" w:hAnsi="Times New Roman" w:cs="Times New Roman"/>
-          <w:sz w:val="24"/>
-          <w:szCs w:val="24"/>
-        </w:rPr>
-        <w:t>) project</w:t>
+        <w:t xml:space="preserve"> and Class Library (.dll) project</w:t>
       </w:r>
       <w:r>
         <w:rPr>
@@ -912,7 +890,7 @@
     </w:p>
     <w:p>
       <w:pPr>
-        <w:pStyle w:val="ListParagraph"/>
+        <w:pStyle w:val="oancuaDanhsach"/>
         <w:numPr>
           <w:ilvl w:val="0"/>
           <w:numId w:val="1"/>
@@ -960,7 +938,7 @@
     </w:p>
     <w:p>
       <w:pPr>
-        <w:pStyle w:val="ListParagraph"/>
+        <w:pStyle w:val="oancuaDanhsach"/>
         <w:numPr>
           <w:ilvl w:val="0"/>
           <w:numId w:val="1"/>
@@ -1056,7 +1034,7 @@
     </w:p>
     <w:p>
       <w:pPr>
-        <w:pStyle w:val="ListParagraph"/>
+        <w:pStyle w:val="oancuaDanhsach"/>
         <w:numPr>
           <w:ilvl w:val="0"/>
           <w:numId w:val="1"/>
@@ -1128,7 +1106,7 @@
     </w:p>
     <w:p>
       <w:pPr>
-        <w:pStyle w:val="ListParagraph"/>
+        <w:pStyle w:val="oancuaDanhsach"/>
         <w:numPr>
           <w:ilvl w:val="0"/>
           <w:numId w:val="1"/>
@@ -1192,7 +1170,7 @@
     </w:p>
     <w:p>
       <w:pPr>
-        <w:pStyle w:val="ListParagraph"/>
+        <w:pStyle w:val="oancuaDanhsach"/>
         <w:numPr>
           <w:ilvl w:val="0"/>
           <w:numId w:val="1"/>
@@ -1259,18 +1237,8 @@
           <w:sz w:val="24"/>
           <w:szCs w:val="24"/>
         </w:rPr>
-        <w:t xml:space="preserve"> </w:t>
-      </w:r>
-      <w:proofErr w:type="spellStart"/>
-      <w:r>
-        <w:rPr>
-          <w:rFonts w:ascii="Times New Roman" w:hAnsi="Times New Roman" w:cs="Times New Roman"/>
-          <w:sz w:val="24"/>
-          <w:szCs w:val="24"/>
-        </w:rPr>
-        <w:t>ViewModel</w:t>
-      </w:r>
-      <w:proofErr w:type="spellEnd"/>
+        <w:t xml:space="preserve"> ViewModel</w:t>
+      </w:r>
       <w:r>
         <w:rPr>
           <w:rFonts w:ascii="Times New Roman" w:hAnsi="Times New Roman" w:cs="Times New Roman"/>
@@ -1314,7 +1282,7 @@
     </w:p>
     <w:p>
       <w:pPr>
-        <w:pStyle w:val="ListParagraph"/>
+        <w:pStyle w:val="oancuaDanhsach"/>
         <w:numPr>
           <w:ilvl w:val="0"/>
           <w:numId w:val="1"/>
@@ -1362,7 +1330,7 @@
     </w:p>
     <w:p>
       <w:pPr>
-        <w:pStyle w:val="ListParagraph"/>
+        <w:pStyle w:val="oancuaDanhsach"/>
         <w:numPr>
           <w:ilvl w:val="0"/>
           <w:numId w:val="1"/>
@@ -1450,7 +1418,7 @@
     </w:p>
     <w:p>
       <w:pPr>
-        <w:pStyle w:val="ListParagraph"/>
+        <w:pStyle w:val="oancuaDanhsach"/>
         <w:numPr>
           <w:ilvl w:val="0"/>
           <w:numId w:val="1"/>
@@ -1498,7 +1466,7 @@
     </w:p>
     <w:p>
       <w:pPr>
-        <w:pStyle w:val="ListParagraph"/>
+        <w:pStyle w:val="oancuaDanhsach"/>
         <w:numPr>
           <w:ilvl w:val="0"/>
           <w:numId w:val="1"/>
@@ -1606,7 +1574,7 @@
     </w:p>
     <w:p>
       <w:pPr>
-        <w:pStyle w:val="Heading1"/>
+        <w:pStyle w:val="u1"/>
         <w:shd w:val="clear" w:color="auto" w:fill="FFFFFF"/>
         <w:spacing w:before="120" w:beforeAutospacing="0" w:after="120" w:afterAutospacing="0" w:line="360" w:lineRule="auto"/>
         <w:rPr>
@@ -1655,7 +1623,6 @@
           <w:rFonts w:ascii="Times New Roman" w:hAnsi="Times New Roman" w:cs="Times New Roman"/>
         </w:rPr>
       </w:pPr>
-      <w:bookmarkStart w:id="0" w:name="_GoBack"/>
       <w:r>
         <w:rPr>
           <w:noProof/>
@@ -1906,7 +1873,6 @@
         <w:t xml:space="preserve"> orders</w:t>
       </w:r>
     </w:p>
-    <w:bookmarkEnd w:id="0"/>
     <w:p>
       <w:pPr>
         <w:rPr>
@@ -1930,7 +1896,7 @@
     </w:p>
     <w:p>
       <w:pPr>
-        <w:pStyle w:val="Heading1"/>
+        <w:pStyle w:val="u1"/>
         <w:shd w:val="clear" w:color="auto" w:fill="FFFFFF"/>
         <w:spacing w:before="120" w:beforeAutospacing="0" w:after="120" w:afterAutospacing="0" w:line="360" w:lineRule="auto"/>
         <w:rPr>
@@ -1959,7 +1925,7 @@
     </w:p>
     <w:p>
       <w:pPr>
-        <w:pStyle w:val="ListParagraph"/>
+        <w:pStyle w:val="oancuaDanhsach"/>
         <w:numPr>
           <w:ilvl w:val="0"/>
           <w:numId w:val="1"/>
@@ -1999,7 +1965,7 @@
     </w:p>
     <w:p>
       <w:pPr>
-        <w:pStyle w:val="ListParagraph"/>
+        <w:pStyle w:val="oancuaDanhsach"/>
         <w:numPr>
           <w:ilvl w:val="0"/>
           <w:numId w:val="1"/>
@@ -2008,13 +1974,15 @@
         <w:jc w:val="both"/>
         <w:rPr>
           <w:rFonts w:ascii="Times New Roman" w:hAnsi="Times New Roman" w:cs="Times New Roman"/>
-          <w:sz w:val="24"/>
-          <w:szCs w:val="26"/>
-        </w:rPr>
-      </w:pPr>
-      <w:r>
-        <w:rPr>
-          <w:rFonts w:ascii="Times New Roman" w:hAnsi="Times New Roman" w:cs="Times New Roman"/>
+          <w:color w:val="FF0000"/>
+          <w:sz w:val="24"/>
+          <w:szCs w:val="26"/>
+        </w:rPr>
+      </w:pPr>
+      <w:r>
+        <w:rPr>
+          <w:rFonts w:ascii="Times New Roman" w:hAnsi="Times New Roman" w:cs="Times New Roman"/>
+          <w:color w:val="FF0000"/>
           <w:sz w:val="24"/>
           <w:szCs w:val="26"/>
         </w:rPr>
@@ -2023,6 +1991,7 @@
       <w:r>
         <w:rPr>
           <w:rFonts w:ascii="Times New Roman" w:hAnsi="Times New Roman" w:cs="Times New Roman"/>
+          <w:color w:val="FF0000"/>
           <w:sz w:val="24"/>
           <w:szCs w:val="26"/>
         </w:rPr>
@@ -2031,6 +2000,7 @@
       <w:r>
         <w:rPr>
           <w:rFonts w:ascii="Times New Roman" w:hAnsi="Times New Roman" w:cs="Times New Roman"/>
+          <w:color w:val="FF0000"/>
           <w:sz w:val="24"/>
           <w:szCs w:val="26"/>
         </w:rPr>
@@ -2041,6 +2011,7 @@
           <w:rFonts w:ascii="Times New Roman" w:hAnsi="Times New Roman" w:cs="Times New Roman"/>
           <w:b/>
           <w:bCs/>
+          <w:color w:val="FF0000"/>
           <w:sz w:val="24"/>
           <w:szCs w:val="26"/>
         </w:rPr>
@@ -2049,6 +2020,7 @@
       <w:r>
         <w:rPr>
           <w:rFonts w:ascii="Times New Roman" w:hAnsi="Times New Roman" w:cs="Times New Roman"/>
+          <w:color w:val="FF0000"/>
           <w:sz w:val="24"/>
           <w:szCs w:val="26"/>
         </w:rPr>
@@ -2057,6 +2029,7 @@
       <w:r>
         <w:rPr>
           <w:rFonts w:ascii="Times New Roman" w:hAnsi="Times New Roman" w:cs="Times New Roman"/>
+          <w:color w:val="FF0000"/>
           <w:sz w:val="24"/>
           <w:szCs w:val="26"/>
         </w:rPr>
@@ -2065,6 +2038,7 @@
       <w:r>
         <w:rPr>
           <w:rFonts w:ascii="Times New Roman" w:hAnsi="Times New Roman" w:cs="Times New Roman"/>
+          <w:color w:val="FF0000"/>
           <w:sz w:val="24"/>
           <w:szCs w:val="26"/>
         </w:rPr>
@@ -2073,7 +2047,7 @@
     </w:p>
     <w:p>
       <w:pPr>
-        <w:pStyle w:val="ListParagraph"/>
+        <w:pStyle w:val="oancuaDanhsach"/>
         <w:numPr>
           <w:ilvl w:val="1"/>
           <w:numId w:val="1"/>
@@ -2082,13 +2056,15 @@
         <w:jc w:val="both"/>
         <w:rPr>
           <w:rFonts w:ascii="Times New Roman" w:hAnsi="Times New Roman" w:cs="Times New Roman"/>
-          <w:sz w:val="24"/>
-          <w:szCs w:val="26"/>
-        </w:rPr>
-      </w:pPr>
-      <w:r>
-        <w:rPr>
-          <w:rFonts w:ascii="Times New Roman" w:hAnsi="Times New Roman" w:cs="Times New Roman"/>
+          <w:color w:val="FF0000"/>
+          <w:sz w:val="24"/>
+          <w:szCs w:val="26"/>
+        </w:rPr>
+      </w:pPr>
+      <w:r>
+        <w:rPr>
+          <w:rFonts w:ascii="Times New Roman" w:hAnsi="Times New Roman" w:cs="Times New Roman"/>
+          <w:color w:val="FF0000"/>
           <w:sz w:val="24"/>
           <w:szCs w:val="26"/>
         </w:rPr>
@@ -2097,6 +2073,7 @@
       <w:r>
         <w:rPr>
           <w:rFonts w:ascii="Times New Roman" w:hAnsi="Times New Roman" w:cs="Times New Roman"/>
+          <w:color w:val="FF0000"/>
           <w:sz w:val="24"/>
           <w:szCs w:val="26"/>
         </w:rPr>
@@ -2105,6 +2082,7 @@
       <w:r>
         <w:rPr>
           <w:rFonts w:ascii="Times New Roman" w:hAnsi="Times New Roman" w:cs="Times New Roman"/>
+          <w:color w:val="FF0000"/>
           <w:sz w:val="24"/>
           <w:szCs w:val="26"/>
         </w:rPr>
@@ -2113,7 +2091,7 @@
     </w:p>
     <w:p>
       <w:pPr>
-        <w:pStyle w:val="ListParagraph"/>
+        <w:pStyle w:val="oancuaDanhsach"/>
         <w:numPr>
           <w:ilvl w:val="1"/>
           <w:numId w:val="1"/>
@@ -2122,13 +2100,15 @@
         <w:jc w:val="both"/>
         <w:rPr>
           <w:rFonts w:ascii="Times New Roman" w:hAnsi="Times New Roman" w:cs="Times New Roman"/>
-          <w:sz w:val="24"/>
-          <w:szCs w:val="26"/>
-        </w:rPr>
-      </w:pPr>
-      <w:r>
-        <w:rPr>
-          <w:rFonts w:ascii="Times New Roman" w:hAnsi="Times New Roman" w:cs="Times New Roman"/>
+          <w:color w:val="FF0000"/>
+          <w:sz w:val="24"/>
+          <w:szCs w:val="26"/>
+        </w:rPr>
+      </w:pPr>
+      <w:r>
+        <w:rPr>
+          <w:rFonts w:ascii="Times New Roman" w:hAnsi="Times New Roman" w:cs="Times New Roman"/>
+          <w:color w:val="FF0000"/>
           <w:sz w:val="24"/>
           <w:szCs w:val="26"/>
         </w:rPr>
@@ -2137,6 +2117,7 @@
       <w:r>
         <w:rPr>
           <w:rFonts w:ascii="Times New Roman" w:hAnsi="Times New Roman" w:cs="Times New Roman"/>
+          <w:color w:val="FF0000"/>
           <w:sz w:val="24"/>
           <w:szCs w:val="26"/>
         </w:rPr>
@@ -2145,6 +2126,7 @@
       <w:r>
         <w:rPr>
           <w:rFonts w:ascii="Times New Roman" w:hAnsi="Times New Roman" w:cs="Times New Roman"/>
+          <w:color w:val="FF0000"/>
           <w:sz w:val="24"/>
           <w:szCs w:val="26"/>
         </w:rPr>
@@ -2153,6 +2135,7 @@
       <w:r>
         <w:rPr>
           <w:rFonts w:ascii="Times New Roman" w:hAnsi="Times New Roman" w:cs="Times New Roman"/>
+          <w:color w:val="FF0000"/>
           <w:sz w:val="24"/>
           <w:szCs w:val="26"/>
         </w:rPr>
@@ -2161,6 +2144,7 @@
       <w:r>
         <w:rPr>
           <w:rFonts w:ascii="Times New Roman" w:hAnsi="Times New Roman" w:cs="Times New Roman"/>
+          <w:color w:val="FF0000"/>
           <w:sz w:val="24"/>
           <w:szCs w:val="26"/>
         </w:rPr>
@@ -2169,6 +2153,7 @@
       <w:r>
         <w:rPr>
           <w:rFonts w:ascii="Times New Roman" w:hAnsi="Times New Roman" w:cs="Times New Roman"/>
+          <w:color w:val="FF0000"/>
           <w:sz w:val="24"/>
           <w:szCs w:val="26"/>
         </w:rPr>
@@ -2177,47 +2162,16 @@
       <w:r>
         <w:rPr>
           <w:rFonts w:ascii="Times New Roman" w:hAnsi="Times New Roman" w:cs="Times New Roman"/>
-          <w:sz w:val="24"/>
-          <w:szCs w:val="26"/>
-        </w:rPr>
-        <w:t>(The delete action will delete flower bouquet</w:t>
-      </w:r>
-      <w:r>
-        <w:rPr>
-          <w:rFonts w:ascii="Times New Roman" w:hAnsi="Times New Roman" w:cs="Times New Roman"/>
-          <w:sz w:val="24"/>
-          <w:szCs w:val="26"/>
-        </w:rPr>
-        <w:t xml:space="preserve"> information</w:t>
-      </w:r>
-      <w:r>
-        <w:rPr>
-          <w:rFonts w:ascii="Times New Roman" w:hAnsi="Times New Roman" w:cs="Times New Roman"/>
-          <w:sz w:val="24"/>
-          <w:szCs w:val="26"/>
-        </w:rPr>
-        <w:t xml:space="preserve"> in the case this information is not belong to any order. If the flower bouquet</w:t>
-      </w:r>
-      <w:r>
-        <w:rPr>
-          <w:rFonts w:ascii="Times New Roman" w:hAnsi="Times New Roman" w:cs="Times New Roman"/>
-          <w:sz w:val="24"/>
-          <w:szCs w:val="26"/>
-        </w:rPr>
-        <w:t xml:space="preserve"> information</w:t>
-      </w:r>
-      <w:r>
-        <w:rPr>
-          <w:rFonts w:ascii="Times New Roman" w:hAnsi="Times New Roman" w:cs="Times New Roman"/>
-          <w:sz w:val="24"/>
-          <w:szCs w:val="26"/>
-        </w:rPr>
-        <w:t xml:space="preserve"> is already stored in an order, just change the status.)</w:t>
+          <w:color w:val="FF0000"/>
+          <w:sz w:val="24"/>
+          <w:szCs w:val="26"/>
+        </w:rPr>
+        <w:t>(The delete action will delete flower bouquet information in the case this information is not belong to any order. If the flower bouquet information is already stored in an order, just change the status.)</w:t>
       </w:r>
     </w:p>
     <w:p>
       <w:pPr>
-        <w:pStyle w:val="ListParagraph"/>
+        <w:pStyle w:val="oancuaDanhsach"/>
         <w:numPr>
           <w:ilvl w:val="1"/>
           <w:numId w:val="1"/>
@@ -2226,13 +2180,15 @@
         <w:jc w:val="both"/>
         <w:rPr>
           <w:rFonts w:ascii="Times New Roman" w:hAnsi="Times New Roman" w:cs="Times New Roman"/>
-          <w:sz w:val="24"/>
-          <w:szCs w:val="26"/>
-        </w:rPr>
-      </w:pPr>
-      <w:r>
-        <w:rPr>
-          <w:rFonts w:ascii="Times New Roman" w:hAnsi="Times New Roman" w:cs="Times New Roman"/>
+          <w:color w:val="FF0000"/>
+          <w:sz w:val="24"/>
+          <w:szCs w:val="26"/>
+        </w:rPr>
+      </w:pPr>
+      <w:r>
+        <w:rPr>
+          <w:rFonts w:ascii="Times New Roman" w:hAnsi="Times New Roman" w:cs="Times New Roman"/>
+          <w:color w:val="FF0000"/>
           <w:sz w:val="24"/>
           <w:szCs w:val="26"/>
         </w:rPr>
@@ -2241,7 +2197,7 @@
     </w:p>
     <w:p>
       <w:pPr>
-        <w:pStyle w:val="ListParagraph"/>
+        <w:pStyle w:val="oancuaDanhsach"/>
         <w:numPr>
           <w:ilvl w:val="1"/>
           <w:numId w:val="1"/>
@@ -2250,13 +2206,15 @@
         <w:jc w:val="both"/>
         <w:rPr>
           <w:rFonts w:ascii="Times New Roman" w:hAnsi="Times New Roman" w:cs="Times New Roman"/>
-          <w:sz w:val="24"/>
-          <w:szCs w:val="26"/>
-        </w:rPr>
-      </w:pPr>
-      <w:r>
-        <w:rPr>
-          <w:rFonts w:ascii="Times New Roman" w:hAnsi="Times New Roman" w:cs="Times New Roman"/>
+          <w:color w:val="FF0000"/>
+          <w:sz w:val="24"/>
+          <w:szCs w:val="26"/>
+        </w:rPr>
+      </w:pPr>
+      <w:r>
+        <w:rPr>
+          <w:rFonts w:ascii="Times New Roman" w:hAnsi="Times New Roman" w:cs="Times New Roman"/>
+          <w:color w:val="FF0000"/>
           <w:sz w:val="24"/>
           <w:szCs w:val="26"/>
         </w:rPr>
@@ -2265,6 +2223,7 @@
       <w:r>
         <w:rPr>
           <w:rFonts w:ascii="Times New Roman" w:hAnsi="Times New Roman" w:cs="Times New Roman"/>
+          <w:color w:val="FF0000"/>
           <w:sz w:val="24"/>
           <w:szCs w:val="26"/>
         </w:rPr>
@@ -2273,51 +2232,16 @@
       <w:r>
         <w:rPr>
           <w:rFonts w:ascii="Times New Roman" w:hAnsi="Times New Roman" w:cs="Times New Roman"/>
-          <w:sz w:val="24"/>
-          <w:szCs w:val="26"/>
-        </w:rPr>
-        <w:t xml:space="preserve">renting report statistics by the period from </w:t>
-      </w:r>
-      <w:proofErr w:type="spellStart"/>
-      <w:r>
-        <w:rPr>
-          <w:rFonts w:ascii="Times New Roman" w:hAnsi="Times New Roman" w:cs="Times New Roman"/>
-          <w:sz w:val="24"/>
-          <w:szCs w:val="26"/>
-        </w:rPr>
-        <w:t>StartDate</w:t>
-      </w:r>
-      <w:proofErr w:type="spellEnd"/>
-      <w:r>
-        <w:rPr>
-          <w:rFonts w:ascii="Times New Roman" w:hAnsi="Times New Roman" w:cs="Times New Roman"/>
-          <w:sz w:val="24"/>
-          <w:szCs w:val="26"/>
-        </w:rPr>
-        <w:t xml:space="preserve"> to </w:t>
-      </w:r>
-      <w:proofErr w:type="spellStart"/>
-      <w:r>
-        <w:rPr>
-          <w:rFonts w:ascii="Times New Roman" w:hAnsi="Times New Roman" w:cs="Times New Roman"/>
-          <w:sz w:val="24"/>
-          <w:szCs w:val="26"/>
-        </w:rPr>
-        <w:t>EndDate</w:t>
-      </w:r>
-      <w:proofErr w:type="spellEnd"/>
-      <w:r>
-        <w:rPr>
-          <w:rFonts w:ascii="Times New Roman" w:hAnsi="Times New Roman" w:cs="Times New Roman"/>
-          <w:sz w:val="24"/>
-          <w:szCs w:val="26"/>
-        </w:rPr>
-        <w:t>, and sort sales in descending order.</w:t>
+          <w:color w:val="FF0000"/>
+          <w:sz w:val="24"/>
+          <w:szCs w:val="26"/>
+        </w:rPr>
+        <w:t>renting report statistics by the period from StartDate to EndDate, and sort sales in descending order.</w:t>
       </w:r>
     </w:p>
     <w:p>
       <w:pPr>
-        <w:pStyle w:val="ListParagraph"/>
+        <w:pStyle w:val="oancuaDanhsach"/>
         <w:numPr>
           <w:ilvl w:val="0"/>
           <w:numId w:val="1"/>
@@ -2326,13 +2250,15 @@
         <w:jc w:val="both"/>
         <w:rPr>
           <w:rFonts w:ascii="Times New Roman" w:hAnsi="Times New Roman" w:cs="Times New Roman"/>
-          <w:sz w:val="24"/>
-          <w:szCs w:val="26"/>
-        </w:rPr>
-      </w:pPr>
-      <w:r>
-        <w:rPr>
-          <w:rFonts w:ascii="Times New Roman" w:hAnsi="Times New Roman" w:cs="Times New Roman"/>
+          <w:color w:val="FF0000"/>
+          <w:sz w:val="24"/>
+          <w:szCs w:val="26"/>
+        </w:rPr>
+      </w:pPr>
+      <w:r>
+        <w:rPr>
+          <w:rFonts w:ascii="Times New Roman" w:hAnsi="Times New Roman" w:cs="Times New Roman"/>
+          <w:color w:val="FF0000"/>
           <w:sz w:val="24"/>
           <w:szCs w:val="26"/>
         </w:rPr>
@@ -2341,6 +2267,7 @@
       <w:r>
         <w:rPr>
           <w:rFonts w:ascii="Times New Roman" w:hAnsi="Times New Roman" w:cs="Times New Roman"/>
+          <w:color w:val="FF0000"/>
           <w:sz w:val="24"/>
           <w:szCs w:val="26"/>
         </w:rPr>
@@ -2349,6 +2276,7 @@
       <w:r>
         <w:rPr>
           <w:rFonts w:ascii="Times New Roman" w:hAnsi="Times New Roman" w:cs="Times New Roman"/>
+          <w:color w:val="FF0000"/>
           <w:sz w:val="24"/>
           <w:szCs w:val="26"/>
         </w:rPr>
@@ -2357,6 +2285,7 @@
       <w:r>
         <w:rPr>
           <w:rFonts w:ascii="Times New Roman" w:hAnsi="Times New Roman" w:cs="Times New Roman"/>
+          <w:color w:val="FF0000"/>
           <w:sz w:val="24"/>
           <w:szCs w:val="26"/>
         </w:rPr>
@@ -2365,6 +2294,7 @@
       <w:r>
         <w:rPr>
           <w:rFonts w:ascii="Times New Roman" w:hAnsi="Times New Roman" w:cs="Times New Roman"/>
+          <w:color w:val="FF0000"/>
           <w:sz w:val="24"/>
           <w:szCs w:val="26"/>
         </w:rPr>
@@ -2373,6 +2303,7 @@
       <w:r>
         <w:rPr>
           <w:rFonts w:ascii="Times New Roman" w:hAnsi="Times New Roman" w:cs="Times New Roman"/>
+          <w:color w:val="FF0000"/>
           <w:sz w:val="24"/>
           <w:szCs w:val="26"/>
         </w:rPr>
@@ -2381,6 +2312,7 @@
       <w:r>
         <w:rPr>
           <w:rFonts w:ascii="Times New Roman" w:hAnsi="Times New Roman" w:cs="Times New Roman"/>
+          <w:color w:val="FF0000"/>
           <w:sz w:val="24"/>
           <w:szCs w:val="26"/>
         </w:rPr>
@@ -2389,7 +2321,7 @@
     </w:p>
     <w:p>
       <w:pPr>
-        <w:pStyle w:val="ListParagraph"/>
+        <w:pStyle w:val="oancuaDanhsach"/>
         <w:numPr>
           <w:ilvl w:val="1"/>
           <w:numId w:val="1"/>
@@ -2398,13 +2330,15 @@
         <w:jc w:val="both"/>
         <w:rPr>
           <w:rFonts w:ascii="Times New Roman" w:hAnsi="Times New Roman" w:cs="Times New Roman"/>
-          <w:sz w:val="24"/>
-          <w:szCs w:val="26"/>
-        </w:rPr>
-      </w:pPr>
-      <w:r>
-        <w:rPr>
-          <w:rFonts w:ascii="Times New Roman" w:hAnsi="Times New Roman" w:cs="Times New Roman"/>
+          <w:color w:val="FF0000"/>
+          <w:sz w:val="24"/>
+          <w:szCs w:val="26"/>
+        </w:rPr>
+      </w:pPr>
+      <w:r>
+        <w:rPr>
+          <w:rFonts w:ascii="Times New Roman" w:hAnsi="Times New Roman" w:cs="Times New Roman"/>
+          <w:color w:val="FF0000"/>
           <w:sz w:val="24"/>
           <w:szCs w:val="26"/>
         </w:rPr>
@@ -2413,6 +2347,7 @@
       <w:r>
         <w:rPr>
           <w:rFonts w:ascii="Times New Roman" w:hAnsi="Times New Roman" w:cs="Times New Roman"/>
+          <w:color w:val="FF0000"/>
           <w:sz w:val="24"/>
           <w:szCs w:val="26"/>
         </w:rPr>
@@ -2421,6 +2356,7 @@
       <w:r>
         <w:rPr>
           <w:rFonts w:ascii="Times New Roman" w:hAnsi="Times New Roman" w:cs="Times New Roman"/>
+          <w:color w:val="FF0000"/>
           <w:sz w:val="24"/>
           <w:szCs w:val="26"/>
         </w:rPr>
@@ -2429,6 +2365,7 @@
       <w:r>
         <w:rPr>
           <w:rFonts w:ascii="Times New Roman" w:hAnsi="Times New Roman" w:cs="Times New Roman"/>
+          <w:color w:val="FF0000"/>
           <w:sz w:val="24"/>
           <w:szCs w:val="26"/>
         </w:rPr>
@@ -2437,7 +2374,7 @@
     </w:p>
     <w:p>
       <w:pPr>
-        <w:pStyle w:val="ListParagraph"/>
+        <w:pStyle w:val="oancuaDanhsach"/>
         <w:numPr>
           <w:ilvl w:val="1"/>
           <w:numId w:val="1"/>
@@ -2446,13 +2383,15 @@
         <w:jc w:val="both"/>
         <w:rPr>
           <w:rFonts w:ascii="Times New Roman" w:hAnsi="Times New Roman" w:cs="Times New Roman"/>
-          <w:sz w:val="24"/>
-          <w:szCs w:val="26"/>
-        </w:rPr>
-      </w:pPr>
-      <w:r>
-        <w:rPr>
-          <w:rFonts w:ascii="Times New Roman" w:hAnsi="Times New Roman" w:cs="Times New Roman"/>
+          <w:color w:val="FF0000"/>
+          <w:sz w:val="24"/>
+          <w:szCs w:val="26"/>
+        </w:rPr>
+      </w:pPr>
+      <w:r>
+        <w:rPr>
+          <w:rFonts w:ascii="Times New Roman" w:hAnsi="Times New Roman" w:cs="Times New Roman"/>
+          <w:color w:val="FF0000"/>
           <w:sz w:val="24"/>
           <w:szCs w:val="26"/>
         </w:rPr>
@@ -2461,6 +2400,7 @@
       <w:r>
         <w:rPr>
           <w:rFonts w:ascii="Times New Roman" w:hAnsi="Times New Roman" w:cs="Times New Roman"/>
+          <w:color w:val="FF0000"/>
           <w:sz w:val="24"/>
           <w:szCs w:val="26"/>
         </w:rPr>
@@ -2469,6 +2409,7 @@
       <w:r>
         <w:rPr>
           <w:rFonts w:ascii="Times New Roman" w:hAnsi="Times New Roman" w:cs="Times New Roman"/>
+          <w:color w:val="FF0000"/>
           <w:sz w:val="24"/>
           <w:szCs w:val="26"/>
         </w:rPr>
@@ -2477,6 +2418,7 @@
       <w:r>
         <w:rPr>
           <w:rFonts w:ascii="Times New Roman" w:hAnsi="Times New Roman" w:cs="Times New Roman"/>
+          <w:color w:val="FF0000"/>
           <w:sz w:val="24"/>
           <w:szCs w:val="26"/>
         </w:rPr>
@@ -2485,7 +2427,7 @@
     </w:p>
     <w:p>
       <w:pPr>
-        <w:pStyle w:val="ListParagraph"/>
+        <w:pStyle w:val="oancuaDanhsach"/>
         <w:numPr>
           <w:ilvl w:val="0"/>
           <w:numId w:val="1"/>
@@ -2494,6 +2436,7 @@
         <w:jc w:val="both"/>
         <w:rPr>
           <w:rFonts w:ascii="Times New Roman" w:hAnsi="Times New Roman" w:cs="Times New Roman"/>
+          <w:color w:val="FF0000"/>
           <w:sz w:val="24"/>
           <w:szCs w:val="26"/>
         </w:rPr>
@@ -2509,6 +2452,7 @@
       <w:r>
         <w:rPr>
           <w:rFonts w:ascii="Times New Roman" w:hAnsi="Times New Roman" w:cs="Times New Roman"/>
+          <w:color w:val="FF0000"/>
           <w:sz w:val="24"/>
           <w:szCs w:val="26"/>
         </w:rPr>
@@ -2517,6 +2461,7 @@
       <w:r>
         <w:rPr>
           <w:rFonts w:ascii="Times New Roman" w:hAnsi="Times New Roman" w:cs="Times New Roman"/>
+          <w:color w:val="FF0000"/>
           <w:sz w:val="24"/>
           <w:szCs w:val="26"/>
         </w:rPr>
@@ -2525,6 +2470,7 @@
       <w:r>
         <w:rPr>
           <w:rFonts w:ascii="Times New Roman" w:hAnsi="Times New Roman" w:cs="Times New Roman"/>
+          <w:color w:val="FF0000"/>
           <w:sz w:val="24"/>
           <w:szCs w:val="26"/>
         </w:rPr>
@@ -2533,6 +2479,7 @@
       <w:r>
         <w:rPr>
           <w:rFonts w:ascii="Times New Roman" w:hAnsi="Times New Roman" w:cs="Times New Roman"/>
+          <w:color w:val="FF0000"/>
           <w:sz w:val="24"/>
           <w:szCs w:val="26"/>
         </w:rPr>
@@ -2541,6 +2488,7 @@
       <w:r>
         <w:rPr>
           <w:rFonts w:ascii="Times New Roman" w:hAnsi="Times New Roman" w:cs="Times New Roman"/>
+          <w:color w:val="FF0000"/>
           <w:sz w:val="24"/>
           <w:szCs w:val="26"/>
         </w:rPr>
@@ -2549,6 +2497,7 @@
       <w:r>
         <w:rPr>
           <w:rFonts w:ascii="Times New Roman" w:hAnsi="Times New Roman" w:cs="Times New Roman"/>
+          <w:color w:val="FF0000"/>
           <w:sz w:val="24"/>
           <w:szCs w:val="26"/>
         </w:rPr>
@@ -2557,6 +2506,7 @@
       <w:r>
         <w:rPr>
           <w:rFonts w:ascii="Times New Roman" w:hAnsi="Times New Roman" w:cs="Times New Roman"/>
+          <w:color w:val="FF0000"/>
           <w:sz w:val="24"/>
           <w:szCs w:val="26"/>
         </w:rPr>
@@ -2565,6 +2515,7 @@
       <w:r>
         <w:rPr>
           <w:rFonts w:ascii="Times New Roman" w:hAnsi="Times New Roman" w:cs="Times New Roman"/>
+          <w:color w:val="FF0000"/>
           <w:sz w:val="24"/>
           <w:szCs w:val="26"/>
         </w:rPr>
@@ -2573,6 +2524,7 @@
       <w:r>
         <w:rPr>
           <w:rFonts w:ascii="Times New Roman" w:hAnsi="Times New Roman" w:cs="Times New Roman"/>
+          <w:color w:val="FF0000"/>
           <w:sz w:val="24"/>
           <w:szCs w:val="26"/>
         </w:rPr>
@@ -2581,6 +2533,7 @@
       <w:r>
         <w:rPr>
           <w:rFonts w:ascii="Times New Roman" w:hAnsi="Times New Roman" w:cs="Times New Roman"/>
+          <w:color w:val="FF0000"/>
           <w:sz w:val="24"/>
           <w:szCs w:val="26"/>
         </w:rPr>
@@ -2589,6 +2542,7 @@
       <w:r>
         <w:rPr>
           <w:rFonts w:ascii="Times New Roman" w:hAnsi="Times New Roman" w:cs="Times New Roman"/>
+          <w:color w:val="FF0000"/>
           <w:sz w:val="24"/>
           <w:szCs w:val="26"/>
         </w:rPr>
@@ -2597,6 +2551,7 @@
       <w:r>
         <w:rPr>
           <w:rFonts w:ascii="Times New Roman" w:hAnsi="Times New Roman" w:cs="Times New Roman"/>
+          <w:color w:val="FF0000"/>
           <w:sz w:val="24"/>
           <w:szCs w:val="26"/>
         </w:rPr>
@@ -2605,6 +2560,7 @@
       <w:r>
         <w:rPr>
           <w:rFonts w:ascii="Times New Roman" w:hAnsi="Times New Roman" w:cs="Times New Roman"/>
+          <w:color w:val="FF0000"/>
           <w:sz w:val="24"/>
           <w:szCs w:val="26"/>
         </w:rPr>
@@ -2613,6 +2569,7 @@
       <w:r>
         <w:rPr>
           <w:rFonts w:ascii="Times New Roman" w:hAnsi="Times New Roman" w:cs="Times New Roman"/>
+          <w:color w:val="FF0000"/>
           <w:sz w:val="24"/>
           <w:szCs w:val="26"/>
         </w:rPr>
@@ -2621,6 +2578,7 @@
       <w:r>
         <w:rPr>
           <w:rFonts w:ascii="Times New Roman" w:hAnsi="Times New Roman" w:cs="Times New Roman"/>
+          <w:color w:val="FF0000"/>
           <w:sz w:val="24"/>
           <w:szCs w:val="26"/>
         </w:rPr>
@@ -2629,6 +2587,7 @@
       <w:r>
         <w:rPr>
           <w:rFonts w:ascii="Times New Roman" w:hAnsi="Times New Roman" w:cs="Times New Roman"/>
+          <w:color w:val="FF0000"/>
           <w:sz w:val="24"/>
           <w:szCs w:val="26"/>
         </w:rPr>
@@ -2637,6 +2596,7 @@
       <w:r>
         <w:rPr>
           <w:rFonts w:ascii="Times New Roman" w:hAnsi="Times New Roman" w:cs="Times New Roman"/>
+          <w:color w:val="FF0000"/>
           <w:sz w:val="24"/>
           <w:szCs w:val="26"/>
         </w:rPr>
@@ -2645,6 +2605,7 @@
       <w:r>
         <w:rPr>
           <w:rFonts w:ascii="Times New Roman" w:hAnsi="Times New Roman" w:cs="Times New Roman"/>
+          <w:color w:val="FF0000"/>
           <w:sz w:val="24"/>
           <w:szCs w:val="26"/>
         </w:rPr>
@@ -2653,6 +2614,7 @@
       <w:r>
         <w:rPr>
           <w:rFonts w:ascii="Times New Roman" w:hAnsi="Times New Roman" w:cs="Times New Roman"/>
+          <w:color w:val="FF0000"/>
           <w:sz w:val="24"/>
           <w:szCs w:val="26"/>
         </w:rPr>
@@ -2661,6 +2623,7 @@
       <w:r>
         <w:rPr>
           <w:rFonts w:ascii="Times New Roman" w:hAnsi="Times New Roman" w:cs="Times New Roman"/>
+          <w:color w:val="FF0000"/>
           <w:sz w:val="24"/>
           <w:szCs w:val="26"/>
         </w:rPr>
@@ -2669,6 +2632,7 @@
       <w:r>
         <w:rPr>
           <w:rFonts w:ascii="Times New Roman" w:hAnsi="Times New Roman" w:cs="Times New Roman"/>
+          <w:color w:val="FF0000"/>
           <w:sz w:val="24"/>
           <w:szCs w:val="26"/>
         </w:rPr>
@@ -2709,7 +2673,7 @@
     </w:p>
     <w:p>
       <w:pPr>
-        <w:pStyle w:val="Heading1"/>
+        <w:pStyle w:val="u1"/>
         <w:shd w:val="clear" w:color="auto" w:fill="FFFFFF"/>
         <w:spacing w:before="120" w:beforeAutospacing="0" w:after="120" w:afterAutospacing="0" w:line="360" w:lineRule="auto"/>
         <w:rPr>
@@ -2730,7 +2694,7 @@
     </w:p>
     <w:p>
       <w:pPr>
-        <w:pStyle w:val="ListParagraph"/>
+        <w:pStyle w:val="oancuaDanhsach"/>
         <w:numPr>
           <w:ilvl w:val="0"/>
           <w:numId w:val="6"/>
@@ -2989,29 +2953,7 @@
           <w:sz w:val="24"/>
           <w:szCs w:val="24"/>
         </w:rPr>
-        <w:t xml:space="preserve">connection string must get from </w:t>
-      </w:r>
-      <w:proofErr w:type="spellStart"/>
-      <w:proofErr w:type="gramStart"/>
-      <w:r>
-        <w:rPr>
-          <w:rFonts w:ascii="Times New Roman" w:hAnsi="Times New Roman"/>
-          <w:i/>
-          <w:sz w:val="24"/>
-          <w:szCs w:val="24"/>
-        </w:rPr>
-        <w:t>appsettings.json</w:t>
-      </w:r>
-      <w:proofErr w:type="spellEnd"/>
-      <w:proofErr w:type="gramEnd"/>
-      <w:r>
-        <w:rPr>
-          <w:rFonts w:ascii="Times New Roman" w:hAnsi="Times New Roman"/>
-          <w:i/>
-          <w:sz w:val="24"/>
-          <w:szCs w:val="24"/>
-        </w:rPr>
-        <w:t xml:space="preserve"> file.</w:t>
+        <w:t>connection string must get from appsettings.json file.</w:t>
       </w:r>
     </w:p>
     <w:p>
@@ -3163,7 +3105,6 @@
         </w:rPr>
         <w:t xml:space="preserve">named: </w:t>
       </w:r>
-      <w:proofErr w:type="spellStart"/>
       <w:r>
         <w:rPr>
           <w:rFonts w:ascii="Times New Roman" w:hAnsi="Times New Roman"/>
@@ -3182,7 +3123,6 @@
         </w:rPr>
         <w:t>WPF</w:t>
       </w:r>
-      <w:proofErr w:type="spellEnd"/>
       <w:r>
         <w:rPr>
           <w:rFonts w:ascii="Times New Roman" w:hAnsi="Times New Roman"/>
@@ -3225,7 +3165,6 @@
         </w:rPr>
         <w:t xml:space="preserve"> </w:t>
       </w:r>
-      <w:proofErr w:type="spellStart"/>
       <w:r>
         <w:rPr>
           <w:rFonts w:ascii="Times New Roman" w:hAnsi="Times New Roman"/>
@@ -3235,7 +3174,6 @@
         </w:rPr>
         <w:t>FUFlowerBouquetManagement</w:t>
       </w:r>
-      <w:proofErr w:type="spellEnd"/>
       <w:r>
         <w:rPr>
           <w:rFonts w:ascii="Times New Roman" w:hAnsi="Times New Roman"/>
@@ -3262,7 +3200,6 @@
         </w:rPr>
         <w:t xml:space="preserve"> </w:t>
       </w:r>
-      <w:proofErr w:type="spellStart"/>
       <w:r>
         <w:rPr>
           <w:rFonts w:ascii="Times New Roman" w:hAnsi="Times New Roman"/>
@@ -3279,17 +3216,7 @@
           <w:sz w:val="24"/>
           <w:szCs w:val="24"/>
         </w:rPr>
-        <w:t>.sql</w:t>
-      </w:r>
-      <w:proofErr w:type="spellEnd"/>
-      <w:r>
-        <w:rPr>
-          <w:rFonts w:ascii="Times New Roman" w:hAnsi="Times New Roman"/>
-          <w:b/>
-          <w:sz w:val="24"/>
-          <w:szCs w:val="24"/>
-        </w:rPr>
-        <w:t xml:space="preserve">. </w:t>
+        <w:t xml:space="preserve">.sql. </w:t>
       </w:r>
     </w:p>
     <w:p>
@@ -3347,7 +3274,7 @@
 </file>
 
 <file path=word/endnotes.xml><?xml version="1.0" encoding="utf-8"?>
-<w:endnotes xmlns:wpc="http://schemas.microsoft.com/office/word/2010/wordprocessingCanvas" xmlns:cx="http://schemas.microsoft.com/office/drawing/2014/chartex" xmlns:mc="http://schemas.openxmlformats.org/markup-compatibility/2006" xmlns:o="urn:schemas-microsoft-com:office:office" xmlns:r="http://schemas.openxmlformats.org/officeDocument/2006/relationships" xmlns:m="http://schemas.openxmlformats.org/officeDocument/2006/math" xmlns:v="urn:schemas-microsoft-com:vml" xmlns:wp14="http://schemas.microsoft.com/office/word/2010/wordprocessingDrawing" xmlns:wp="http://schemas.openxmlformats.org/drawingml/2006/wordprocessingDrawing" xmlns:w10="urn:schemas-microsoft-com:office:word" xmlns:w="http://schemas.openxmlformats.org/wordprocessingml/2006/main" xmlns:w14="http://schemas.microsoft.com/office/word/2010/wordml" xmlns:w15="http://schemas.microsoft.com/office/word/2012/wordml" xmlns:w16se="http://schemas.microsoft.com/office/word/2015/wordml/symex" xmlns:wpg="http://schemas.microsoft.com/office/word/2010/wordprocessingGroup" xmlns:wpi="http://schemas.microsoft.com/office/word/2010/wordprocessingInk" xmlns:wne="http://schemas.microsoft.com/office/word/2006/wordml" xmlns:wps="http://schemas.microsoft.com/office/word/2010/wordprocessingShape" mc:Ignorable="w14 w15 w16se wp14">
+<w:endnotes xmlns:wpc="http://schemas.microsoft.com/office/word/2010/wordprocessingCanvas" xmlns:cx="http://schemas.microsoft.com/office/drawing/2014/chartex" xmlns:cx1="http://schemas.microsoft.com/office/drawing/2015/9/8/chartex" xmlns:cx2="http://schemas.microsoft.com/office/drawing/2015/10/21/chartex" xmlns:cx3="http://schemas.microsoft.com/office/drawing/2016/5/9/chartex" xmlns:cx4="http://schemas.microsoft.com/office/drawing/2016/5/10/chartex" xmlns:cx5="http://schemas.microsoft.com/office/drawing/2016/5/11/chartex" xmlns:cx6="http://schemas.microsoft.com/office/drawing/2016/5/12/chartex" xmlns:cx7="http://schemas.microsoft.com/office/drawing/2016/5/13/chartex" xmlns:cx8="http://schemas.microsoft.com/office/drawing/2016/5/14/chartex" xmlns:mc="http://schemas.openxmlformats.org/markup-compatibility/2006" xmlns:aink="http://schemas.microsoft.com/office/drawing/2016/ink" xmlns:am3d="http://schemas.microsoft.com/office/drawing/2017/model3d" xmlns:o="urn:schemas-microsoft-com:office:office" xmlns:oel="http://schemas.microsoft.com/office/2019/extlst" xmlns:r="http://schemas.openxmlformats.org/officeDocument/2006/relationships" xmlns:m="http://schemas.openxmlformats.org/officeDocument/2006/math" xmlns:v="urn:schemas-microsoft-com:vml" xmlns:wp14="http://schemas.microsoft.com/office/word/2010/wordprocessingDrawing" xmlns:wp="http://schemas.openxmlformats.org/drawingml/2006/wordprocessingDrawing" xmlns:w10="urn:schemas-microsoft-com:office:word" xmlns:w="http://schemas.openxmlformats.org/wordprocessingml/2006/main" xmlns:w14="http://schemas.microsoft.com/office/word/2010/wordml" xmlns:w15="http://schemas.microsoft.com/office/word/2012/wordml" xmlns:w16cex="http://schemas.microsoft.com/office/word/2018/wordml/cex" xmlns:w16cid="http://schemas.microsoft.com/office/word/2016/wordml/cid" xmlns:w16="http://schemas.microsoft.com/office/word/2018/wordml" xmlns:w16du="http://schemas.microsoft.com/office/word/2023/wordml/word16du" xmlns:w16sdtdh="http://schemas.microsoft.com/office/word/2020/wordml/sdtdatahash" xmlns:w16se="http://schemas.microsoft.com/office/word/2015/wordml/symex" xmlns:wpg="http://schemas.microsoft.com/office/word/2010/wordprocessingGroup" xmlns:wpi="http://schemas.microsoft.com/office/word/2010/wordprocessingInk" xmlns:wne="http://schemas.microsoft.com/office/word/2006/wordml" xmlns:wps="http://schemas.microsoft.com/office/word/2010/wordprocessingShape" mc:Ignorable="w14 w15 w16se w16cid w16 w16cex w16sdtdh wp14">
   <w:endnote w:type="separator" w:id="-1">
     <w:p>
       <w:pPr>
@@ -3372,7 +3299,7 @@
 </file>
 
 <file path=word/footer1.xml><?xml version="1.0" encoding="utf-8"?>
-<w:ftr xmlns:wpc="http://schemas.microsoft.com/office/word/2010/wordprocessingCanvas" xmlns:cx="http://schemas.microsoft.com/office/drawing/2014/chartex" xmlns:mc="http://schemas.openxmlformats.org/markup-compatibility/2006" xmlns:o="urn:schemas-microsoft-com:office:office" xmlns:r="http://schemas.openxmlformats.org/officeDocument/2006/relationships" xmlns:m="http://schemas.openxmlformats.org/officeDocument/2006/math" xmlns:v="urn:schemas-microsoft-com:vml" xmlns:wp14="http://schemas.microsoft.com/office/word/2010/wordprocessingDrawing" xmlns:wp="http://schemas.openxmlformats.org/drawingml/2006/wordprocessingDrawing" xmlns:w10="urn:schemas-microsoft-com:office:word" xmlns:w="http://schemas.openxmlformats.org/wordprocessingml/2006/main" xmlns:w14="http://schemas.microsoft.com/office/word/2010/wordml" xmlns:w15="http://schemas.microsoft.com/office/word/2012/wordml" xmlns:w16se="http://schemas.microsoft.com/office/word/2015/wordml/symex" xmlns:wpg="http://schemas.microsoft.com/office/word/2010/wordprocessingGroup" xmlns:wpi="http://schemas.microsoft.com/office/word/2010/wordprocessingInk" xmlns:wne="http://schemas.microsoft.com/office/word/2006/wordml" xmlns:wps="http://schemas.microsoft.com/office/word/2010/wordprocessingShape" mc:Ignorable="w14 w15 w16se wp14">
+<w:ftr xmlns:wpc="http://schemas.microsoft.com/office/word/2010/wordprocessingCanvas" xmlns:cx="http://schemas.microsoft.com/office/drawing/2014/chartex" xmlns:cx1="http://schemas.microsoft.com/office/drawing/2015/9/8/chartex" xmlns:cx2="http://schemas.microsoft.com/office/drawing/2015/10/21/chartex" xmlns:cx3="http://schemas.microsoft.com/office/drawing/2016/5/9/chartex" xmlns:cx4="http://schemas.microsoft.com/office/drawing/2016/5/10/chartex" xmlns:cx5="http://schemas.microsoft.com/office/drawing/2016/5/11/chartex" xmlns:cx6="http://schemas.microsoft.com/office/drawing/2016/5/12/chartex" xmlns:cx7="http://schemas.microsoft.com/office/drawing/2016/5/13/chartex" xmlns:cx8="http://schemas.microsoft.com/office/drawing/2016/5/14/chartex" xmlns:mc="http://schemas.openxmlformats.org/markup-compatibility/2006" xmlns:aink="http://schemas.microsoft.com/office/drawing/2016/ink" xmlns:am3d="http://schemas.microsoft.com/office/drawing/2017/model3d" xmlns:o="urn:schemas-microsoft-com:office:office" xmlns:oel="http://schemas.microsoft.com/office/2019/extlst" xmlns:r="http://schemas.openxmlformats.org/officeDocument/2006/relationships" xmlns:m="http://schemas.openxmlformats.org/officeDocument/2006/math" xmlns:v="urn:schemas-microsoft-com:vml" xmlns:wp14="http://schemas.microsoft.com/office/word/2010/wordprocessingDrawing" xmlns:wp="http://schemas.openxmlformats.org/drawingml/2006/wordprocessingDrawing" xmlns:w10="urn:schemas-microsoft-com:office:word" xmlns:w="http://schemas.openxmlformats.org/wordprocessingml/2006/main" xmlns:w14="http://schemas.microsoft.com/office/word/2010/wordml" xmlns:w15="http://schemas.microsoft.com/office/word/2012/wordml" xmlns:w16cex="http://schemas.microsoft.com/office/word/2018/wordml/cex" xmlns:w16cid="http://schemas.microsoft.com/office/word/2016/wordml/cid" xmlns:w16="http://schemas.microsoft.com/office/word/2018/wordml" xmlns:w16du="http://schemas.microsoft.com/office/word/2023/wordml/word16du" xmlns:w16sdtdh="http://schemas.microsoft.com/office/word/2020/wordml/sdtdatahash" xmlns:w16se="http://schemas.microsoft.com/office/word/2015/wordml/symex" xmlns:wpg="http://schemas.microsoft.com/office/word/2010/wordprocessingGroup" xmlns:wpi="http://schemas.microsoft.com/office/word/2010/wordprocessingInk" xmlns:wne="http://schemas.microsoft.com/office/word/2006/wordml" xmlns:wps="http://schemas.microsoft.com/office/word/2010/wordprocessingShape" mc:Ignorable="w14 w15 w16se w16cid w16 w16cex w16sdtdh wp14">
   <w:sdt>
     <w:sdtPr>
       <w:id w:val="245694094"/>
@@ -3390,7 +3317,7 @@
     <w:sdtContent>
       <w:p>
         <w:pPr>
-          <w:pStyle w:val="Footer"/>
+          <w:pStyle w:val="Chntrang"/>
           <w:pBdr>
             <w:top w:val="single" w:sz="4" w:space="1" w:color="D9D9D9" w:themeColor="background1" w:themeShade="D9"/>
           </w:pBdr>
@@ -3443,14 +3370,14 @@
   </w:sdt>
   <w:p>
     <w:pPr>
-      <w:pStyle w:val="Footer"/>
+      <w:pStyle w:val="Chntrang"/>
     </w:pPr>
   </w:p>
 </w:ftr>
 </file>
 
 <file path=word/footnotes.xml><?xml version="1.0" encoding="utf-8"?>
-<w:footnotes xmlns:wpc="http://schemas.microsoft.com/office/word/2010/wordprocessingCanvas" xmlns:cx="http://schemas.microsoft.com/office/drawing/2014/chartex" xmlns:mc="http://schemas.openxmlformats.org/markup-compatibility/2006" xmlns:o="urn:schemas-microsoft-com:office:office" xmlns:r="http://schemas.openxmlformats.org/officeDocument/2006/relationships" xmlns:m="http://schemas.openxmlformats.org/officeDocument/2006/math" xmlns:v="urn:schemas-microsoft-com:vml" xmlns:wp14="http://schemas.microsoft.com/office/word/2010/wordprocessingDrawing" xmlns:wp="http://schemas.openxmlformats.org/drawingml/2006/wordprocessingDrawing" xmlns:w10="urn:schemas-microsoft-com:office:word" xmlns:w="http://schemas.openxmlformats.org/wordprocessingml/2006/main" xmlns:w14="http://schemas.microsoft.com/office/word/2010/wordml" xmlns:w15="http://schemas.microsoft.com/office/word/2012/wordml" xmlns:w16se="http://schemas.microsoft.com/office/word/2015/wordml/symex" xmlns:wpg="http://schemas.microsoft.com/office/word/2010/wordprocessingGroup" xmlns:wpi="http://schemas.microsoft.com/office/word/2010/wordprocessingInk" xmlns:wne="http://schemas.microsoft.com/office/word/2006/wordml" xmlns:wps="http://schemas.microsoft.com/office/word/2010/wordprocessingShape" mc:Ignorable="w14 w15 w16se wp14">
+<w:footnotes xmlns:wpc="http://schemas.microsoft.com/office/word/2010/wordprocessingCanvas" xmlns:cx="http://schemas.microsoft.com/office/drawing/2014/chartex" xmlns:cx1="http://schemas.microsoft.com/office/drawing/2015/9/8/chartex" xmlns:cx2="http://schemas.microsoft.com/office/drawing/2015/10/21/chartex" xmlns:cx3="http://schemas.microsoft.com/office/drawing/2016/5/9/chartex" xmlns:cx4="http://schemas.microsoft.com/office/drawing/2016/5/10/chartex" xmlns:cx5="http://schemas.microsoft.com/office/drawing/2016/5/11/chartex" xmlns:cx6="http://schemas.microsoft.com/office/drawing/2016/5/12/chartex" xmlns:cx7="http://schemas.microsoft.com/office/drawing/2016/5/13/chartex" xmlns:cx8="http://schemas.microsoft.com/office/drawing/2016/5/14/chartex" xmlns:mc="http://schemas.openxmlformats.org/markup-compatibility/2006" xmlns:aink="http://schemas.microsoft.com/office/drawing/2016/ink" xmlns:am3d="http://schemas.microsoft.com/office/drawing/2017/model3d" xmlns:o="urn:schemas-microsoft-com:office:office" xmlns:oel="http://schemas.microsoft.com/office/2019/extlst" xmlns:r="http://schemas.openxmlformats.org/officeDocument/2006/relationships" xmlns:m="http://schemas.openxmlformats.org/officeDocument/2006/math" xmlns:v="urn:schemas-microsoft-com:vml" xmlns:wp14="http://schemas.microsoft.com/office/word/2010/wordprocessingDrawing" xmlns:wp="http://schemas.openxmlformats.org/drawingml/2006/wordprocessingDrawing" xmlns:w10="urn:schemas-microsoft-com:office:word" xmlns:w="http://schemas.openxmlformats.org/wordprocessingml/2006/main" xmlns:w14="http://schemas.microsoft.com/office/word/2010/wordml" xmlns:w15="http://schemas.microsoft.com/office/word/2012/wordml" xmlns:w16cex="http://schemas.microsoft.com/office/word/2018/wordml/cex" xmlns:w16cid="http://schemas.microsoft.com/office/word/2016/wordml/cid" xmlns:w16="http://schemas.microsoft.com/office/word/2018/wordml" xmlns:w16du="http://schemas.microsoft.com/office/word/2023/wordml/word16du" xmlns:w16sdtdh="http://schemas.microsoft.com/office/word/2020/wordml/sdtdatahash" xmlns:w16se="http://schemas.microsoft.com/office/word/2015/wordml/symex" xmlns:wpg="http://schemas.microsoft.com/office/word/2010/wordprocessingGroup" xmlns:wpi="http://schemas.microsoft.com/office/word/2010/wordprocessingInk" xmlns:wne="http://schemas.microsoft.com/office/word/2006/wordml" xmlns:wps="http://schemas.microsoft.com/office/word/2010/wordprocessingShape" mc:Ignorable="w14 w15 w16se w16cid w16 w16cex w16sdtdh wp14">
   <w:footnote w:type="separator" w:id="-1">
     <w:p>
       <w:pPr>
@@ -3475,10 +3402,10 @@
 </file>
 
 <file path=word/header1.xml><?xml version="1.0" encoding="utf-8"?>
-<w:hdr xmlns:wpc="http://schemas.microsoft.com/office/word/2010/wordprocessingCanvas" xmlns:cx="http://schemas.microsoft.com/office/drawing/2014/chartex" xmlns:mc="http://schemas.openxmlformats.org/markup-compatibility/2006" xmlns:o="urn:schemas-microsoft-com:office:office" xmlns:r="http://schemas.openxmlformats.org/officeDocument/2006/relationships" xmlns:m="http://schemas.openxmlformats.org/officeDocument/2006/math" xmlns:v="urn:schemas-microsoft-com:vml" xmlns:wp14="http://schemas.microsoft.com/office/word/2010/wordprocessingDrawing" xmlns:wp="http://schemas.openxmlformats.org/drawingml/2006/wordprocessingDrawing" xmlns:w10="urn:schemas-microsoft-com:office:word" xmlns:w="http://schemas.openxmlformats.org/wordprocessingml/2006/main" xmlns:w14="http://schemas.microsoft.com/office/word/2010/wordml" xmlns:w15="http://schemas.microsoft.com/office/word/2012/wordml" xmlns:w16se="http://schemas.microsoft.com/office/word/2015/wordml/symex" xmlns:wpg="http://schemas.microsoft.com/office/word/2010/wordprocessingGroup" xmlns:wpi="http://schemas.microsoft.com/office/word/2010/wordprocessingInk" xmlns:wne="http://schemas.microsoft.com/office/word/2006/wordml" xmlns:wps="http://schemas.microsoft.com/office/word/2010/wordprocessingShape" mc:Ignorable="w14 w15 w16se wp14">
+<w:hdr xmlns:wpc="http://schemas.microsoft.com/office/word/2010/wordprocessingCanvas" xmlns:cx="http://schemas.microsoft.com/office/drawing/2014/chartex" xmlns:cx1="http://schemas.microsoft.com/office/drawing/2015/9/8/chartex" xmlns:cx2="http://schemas.microsoft.com/office/drawing/2015/10/21/chartex" xmlns:cx3="http://schemas.microsoft.com/office/drawing/2016/5/9/chartex" xmlns:cx4="http://schemas.microsoft.com/office/drawing/2016/5/10/chartex" xmlns:cx5="http://schemas.microsoft.com/office/drawing/2016/5/11/chartex" xmlns:cx6="http://schemas.microsoft.com/office/drawing/2016/5/12/chartex" xmlns:cx7="http://schemas.microsoft.com/office/drawing/2016/5/13/chartex" xmlns:cx8="http://schemas.microsoft.com/office/drawing/2016/5/14/chartex" xmlns:mc="http://schemas.openxmlformats.org/markup-compatibility/2006" xmlns:aink="http://schemas.microsoft.com/office/drawing/2016/ink" xmlns:am3d="http://schemas.microsoft.com/office/drawing/2017/model3d" xmlns:o="urn:schemas-microsoft-com:office:office" xmlns:oel="http://schemas.microsoft.com/office/2019/extlst" xmlns:r="http://schemas.openxmlformats.org/officeDocument/2006/relationships" xmlns:m="http://schemas.openxmlformats.org/officeDocument/2006/math" xmlns:v="urn:schemas-microsoft-com:vml" xmlns:wp14="http://schemas.microsoft.com/office/word/2010/wordprocessingDrawing" xmlns:wp="http://schemas.openxmlformats.org/drawingml/2006/wordprocessingDrawing" xmlns:w10="urn:schemas-microsoft-com:office:word" xmlns:w="http://schemas.openxmlformats.org/wordprocessingml/2006/main" xmlns:w14="http://schemas.microsoft.com/office/word/2010/wordml" xmlns:w15="http://schemas.microsoft.com/office/word/2012/wordml" xmlns:w16cex="http://schemas.microsoft.com/office/word/2018/wordml/cex" xmlns:w16cid="http://schemas.microsoft.com/office/word/2016/wordml/cid" xmlns:w16="http://schemas.microsoft.com/office/word/2018/wordml" xmlns:w16du="http://schemas.microsoft.com/office/word/2023/wordml/word16du" xmlns:w16sdtdh="http://schemas.microsoft.com/office/word/2020/wordml/sdtdatahash" xmlns:w16se="http://schemas.microsoft.com/office/word/2015/wordml/symex" xmlns:wpg="http://schemas.microsoft.com/office/word/2010/wordprocessingGroup" xmlns:wpi="http://schemas.microsoft.com/office/word/2010/wordprocessingInk" xmlns:wne="http://schemas.microsoft.com/office/word/2006/wordml" xmlns:wps="http://schemas.microsoft.com/office/word/2010/wordprocessingShape" mc:Ignorable="w14 w15 w16se w16cid w16 w16cex w16sdtdh wp14">
   <w:p>
     <w:pPr>
-      <w:pStyle w:val="Header"/>
+      <w:pStyle w:val="utrang"/>
     </w:pPr>
     <w:r>
       <w:rPr>
@@ -3615,7 +3542,7 @@
 </file>
 
 <file path=word/numbering.xml><?xml version="1.0" encoding="utf-8"?>
-<w:numbering xmlns:wpc="http://schemas.microsoft.com/office/word/2010/wordprocessingCanvas" xmlns:cx="http://schemas.microsoft.com/office/drawing/2014/chartex" xmlns:mc="http://schemas.openxmlformats.org/markup-compatibility/2006" xmlns:o="urn:schemas-microsoft-com:office:office" xmlns:r="http://schemas.openxmlformats.org/officeDocument/2006/relationships" xmlns:m="http://schemas.openxmlformats.org/officeDocument/2006/math" xmlns:v="urn:schemas-microsoft-com:vml" xmlns:wp14="http://schemas.microsoft.com/office/word/2010/wordprocessingDrawing" xmlns:wp="http://schemas.openxmlformats.org/drawingml/2006/wordprocessingDrawing" xmlns:w10="urn:schemas-microsoft-com:office:word" xmlns:w="http://schemas.openxmlformats.org/wordprocessingml/2006/main" xmlns:w14="http://schemas.microsoft.com/office/word/2010/wordml" xmlns:w15="http://schemas.microsoft.com/office/word/2012/wordml" xmlns:w16se="http://schemas.microsoft.com/office/word/2015/wordml/symex" xmlns:wpg="http://schemas.microsoft.com/office/word/2010/wordprocessingGroup" xmlns:wpi="http://schemas.microsoft.com/office/word/2010/wordprocessingInk" xmlns:wne="http://schemas.microsoft.com/office/word/2006/wordml" xmlns:wps="http://schemas.microsoft.com/office/word/2010/wordprocessingShape" mc:Ignorable="w14 w15 w16se wp14">
+<w:numbering xmlns:wpc="http://schemas.microsoft.com/office/word/2010/wordprocessingCanvas" xmlns:cx="http://schemas.microsoft.com/office/drawing/2014/chartex" xmlns:cx1="http://schemas.microsoft.com/office/drawing/2015/9/8/chartex" xmlns:cx2="http://schemas.microsoft.com/office/drawing/2015/10/21/chartex" xmlns:cx3="http://schemas.microsoft.com/office/drawing/2016/5/9/chartex" xmlns:cx4="http://schemas.microsoft.com/office/drawing/2016/5/10/chartex" xmlns:cx5="http://schemas.microsoft.com/office/drawing/2016/5/11/chartex" xmlns:cx6="http://schemas.microsoft.com/office/drawing/2016/5/12/chartex" xmlns:cx7="http://schemas.microsoft.com/office/drawing/2016/5/13/chartex" xmlns:cx8="http://schemas.microsoft.com/office/drawing/2016/5/14/chartex" xmlns:mc="http://schemas.openxmlformats.org/markup-compatibility/2006" xmlns:aink="http://schemas.microsoft.com/office/drawing/2016/ink" xmlns:am3d="http://schemas.microsoft.com/office/drawing/2017/model3d" xmlns:o="urn:schemas-microsoft-com:office:office" xmlns:oel="http://schemas.microsoft.com/office/2019/extlst" xmlns:r="http://schemas.openxmlformats.org/officeDocument/2006/relationships" xmlns:m="http://schemas.openxmlformats.org/officeDocument/2006/math" xmlns:v="urn:schemas-microsoft-com:vml" xmlns:wp14="http://schemas.microsoft.com/office/word/2010/wordprocessingDrawing" xmlns:wp="http://schemas.openxmlformats.org/drawingml/2006/wordprocessingDrawing" xmlns:w10="urn:schemas-microsoft-com:office:word" xmlns:w="http://schemas.openxmlformats.org/wordprocessingml/2006/main" xmlns:w14="http://schemas.microsoft.com/office/word/2010/wordml" xmlns:w15="http://schemas.microsoft.com/office/word/2012/wordml" xmlns:w16cex="http://schemas.microsoft.com/office/word/2018/wordml/cex" xmlns:w16cid="http://schemas.microsoft.com/office/word/2016/wordml/cid" xmlns:w16="http://schemas.microsoft.com/office/word/2018/wordml" xmlns:w16du="http://schemas.microsoft.com/office/word/2023/wordml/word16du" xmlns:w16sdtdh="http://schemas.microsoft.com/office/word/2020/wordml/sdtdatahash" xmlns:w16se="http://schemas.microsoft.com/office/word/2015/wordml/symex" xmlns:wpg="http://schemas.microsoft.com/office/word/2010/wordprocessingGroup" xmlns:wpi="http://schemas.microsoft.com/office/word/2010/wordprocessingInk" xmlns:wne="http://schemas.microsoft.com/office/word/2006/wordml" xmlns:wps="http://schemas.microsoft.com/office/word/2010/wordprocessingShape" mc:Ignorable="w14 w15 w16se w16cid w16 w16cex w16sdtdh wp14">
   <w:abstractNum w:abstractNumId="0" w15:restartNumberingAfterBreak="0">
     <w:nsid w:val="11982223"/>
     <w:multiLevelType w:val="hybridMultilevel"/>
@@ -4475,35 +4402,35 @@
       </w:rPr>
     </w:lvl>
   </w:abstractNum>
-  <w:num w:numId="1">
+  <w:num w:numId="1" w16cid:durableId="1674913764">
     <w:abstractNumId w:val="4"/>
   </w:num>
-  <w:num w:numId="2">
+  <w:num w:numId="2" w16cid:durableId="1937058036">
     <w:abstractNumId w:val="3"/>
   </w:num>
-  <w:num w:numId="3">
+  <w:num w:numId="3" w16cid:durableId="1252005517">
     <w:abstractNumId w:val="7"/>
   </w:num>
-  <w:num w:numId="4">
+  <w:num w:numId="4" w16cid:durableId="586186621">
     <w:abstractNumId w:val="6"/>
   </w:num>
-  <w:num w:numId="5">
+  <w:num w:numId="5" w16cid:durableId="43138963">
     <w:abstractNumId w:val="0"/>
   </w:num>
-  <w:num w:numId="6">
+  <w:num w:numId="6" w16cid:durableId="1989243307">
     <w:abstractNumId w:val="5"/>
   </w:num>
-  <w:num w:numId="7">
+  <w:num w:numId="7" w16cid:durableId="1302659103">
     <w:abstractNumId w:val="2"/>
   </w:num>
-  <w:num w:numId="8">
+  <w:num w:numId="8" w16cid:durableId="1453593035">
     <w:abstractNumId w:val="1"/>
   </w:num>
 </w:numbering>
 </file>
 
 <file path=word/styles.xml><?xml version="1.0" encoding="utf-8"?>
-<w:styles xmlns:mc="http://schemas.openxmlformats.org/markup-compatibility/2006" xmlns:r="http://schemas.openxmlformats.org/officeDocument/2006/relationships" xmlns:w="http://schemas.openxmlformats.org/wordprocessingml/2006/main" xmlns:w14="http://schemas.microsoft.com/office/word/2010/wordml" xmlns:w15="http://schemas.microsoft.com/office/word/2012/wordml" xmlns:w16se="http://schemas.microsoft.com/office/word/2015/wordml/symex" mc:Ignorable="w14 w15 w16se">
+<w:styles xmlns:mc="http://schemas.openxmlformats.org/markup-compatibility/2006" xmlns:r="http://schemas.openxmlformats.org/officeDocument/2006/relationships" xmlns:w="http://schemas.openxmlformats.org/wordprocessingml/2006/main" xmlns:w14="http://schemas.microsoft.com/office/word/2010/wordml" xmlns:w15="http://schemas.microsoft.com/office/word/2012/wordml" xmlns:w16cex="http://schemas.microsoft.com/office/word/2018/wordml/cex" xmlns:w16cid="http://schemas.microsoft.com/office/word/2016/wordml/cid" xmlns:w16="http://schemas.microsoft.com/office/word/2018/wordml" xmlns:w16sdtdh="http://schemas.microsoft.com/office/word/2020/wordml/sdtdatahash" xmlns:w16se="http://schemas.microsoft.com/office/word/2015/wordml/symex" mc:Ignorable="w14 w15 w16se w16cid w16 w16cex w16sdtdh">
   <w:docDefaults>
     <w:rPrDefault>
       <w:rPr>
@@ -4519,7 +4446,7 @@
       </w:pPr>
     </w:pPrDefault>
   </w:docDefaults>
-  <w:latentStyles w:defLockedState="0" w:defUIPriority="99" w:defSemiHidden="0" w:defUnhideWhenUsed="0" w:defQFormat="0" w:count="371">
+  <w:latentStyles w:defLockedState="0" w:defUIPriority="99" w:defSemiHidden="0" w:defUnhideWhenUsed="0" w:defQFormat="0" w:count="376">
     <w:lsdException w:name="Normal" w:uiPriority="0" w:qFormat="1"/>
     <w:lsdException w:name="heading 1" w:uiPriority="9" w:qFormat="1"/>
     <w:lsdException w:name="heading 2" w:semiHidden="1" w:uiPriority="9" w:unhideWhenUsed="1" w:qFormat="1"/>
@@ -4625,7 +4552,6 @@
     <w:lsdException w:name="HTML Sample" w:semiHidden="1" w:unhideWhenUsed="1"/>
     <w:lsdException w:name="HTML Typewriter" w:semiHidden="1" w:unhideWhenUsed="1"/>
     <w:lsdException w:name="HTML Variable" w:semiHidden="1" w:unhideWhenUsed="1"/>
-    <w:lsdException w:name="Normal Table" w:semiHidden="1" w:unhideWhenUsed="1"/>
     <w:lsdException w:name="annotation subject" w:semiHidden="1" w:unhideWhenUsed="1"/>
     <w:lsdException w:name="No List" w:semiHidden="1" w:unhideWhenUsed="1"/>
     <w:lsdException w:name="Outline List 1" w:semiHidden="1" w:unhideWhenUsed="1"/>
@@ -4668,11 +4594,8 @@
     <w:lsdException w:name="Table Contemporary" w:semiHidden="1" w:unhideWhenUsed="1"/>
     <w:lsdException w:name="Table Elegant" w:semiHidden="1" w:unhideWhenUsed="1"/>
     <w:lsdException w:name="Table Professional" w:semiHidden="1" w:unhideWhenUsed="1"/>
-    <w:lsdException w:name="Table Subtle 1" w:semiHidden="1" w:unhideWhenUsed="1"/>
     <w:lsdException w:name="Table Subtle 2" w:semiHidden="1" w:unhideWhenUsed="1"/>
     <w:lsdException w:name="Table Web 1" w:semiHidden="1" w:unhideWhenUsed="1"/>
-    <w:lsdException w:name="Table Web 2" w:semiHidden="1" w:unhideWhenUsed="1"/>
-    <w:lsdException w:name="Table Web 3" w:semiHidden="1" w:unhideWhenUsed="1"/>
     <w:lsdException w:name="Balloon Text" w:semiHidden="1" w:unhideWhenUsed="1"/>
     <w:lsdException w:name="Table Grid" w:uiPriority="39"/>
     <w:lsdException w:name="Table Theme" w:semiHidden="1" w:unhideWhenUsed="1"/>
@@ -4891,15 +4814,20 @@
     <w:lsdException w:name="List Table 5 Dark Accent 6" w:uiPriority="50"/>
     <w:lsdException w:name="List Table 6 Colorful Accent 6" w:uiPriority="51"/>
     <w:lsdException w:name="List Table 7 Colorful Accent 6" w:uiPriority="52"/>
+    <w:lsdException w:name="Mention" w:semiHidden="1" w:unhideWhenUsed="1"/>
+    <w:lsdException w:name="Smart Hyperlink" w:semiHidden="1" w:unhideWhenUsed="1"/>
+    <w:lsdException w:name="Hashtag" w:semiHidden="1" w:unhideWhenUsed="1"/>
+    <w:lsdException w:name="Unresolved Mention" w:semiHidden="1" w:unhideWhenUsed="1"/>
+    <w:lsdException w:name="Smart Link" w:semiHidden="1" w:unhideWhenUsed="1"/>
   </w:latentStyles>
-  <w:style w:type="paragraph" w:default="1" w:styleId="Normal">
+  <w:style w:type="paragraph" w:default="1" w:styleId="Binhthng">
     <w:name w:val="Normal"/>
     <w:qFormat/>
   </w:style>
-  <w:style w:type="paragraph" w:styleId="Heading1">
+  <w:style w:type="paragraph" w:styleId="u1">
     <w:name w:val="heading 1"/>
-    <w:basedOn w:val="Normal"/>
-    <w:link w:val="Heading1Char"/>
+    <w:basedOn w:val="Binhthng"/>
+    <w:link w:val="u1Char"/>
     <w:uiPriority w:val="9"/>
     <w:qFormat/>
     <w:rsid w:val="00A52870"/>
@@ -4916,11 +4844,11 @@
       <w:szCs w:val="48"/>
     </w:rPr>
   </w:style>
-  <w:style w:type="paragraph" w:styleId="Heading2">
+  <w:style w:type="paragraph" w:styleId="u2">
     <w:name w:val="heading 2"/>
-    <w:basedOn w:val="Normal"/>
-    <w:next w:val="Normal"/>
-    <w:link w:val="Heading2Char"/>
+    <w:basedOn w:val="Binhthng"/>
+    <w:next w:val="Binhthng"/>
+    <w:link w:val="u2Char"/>
     <w:uiPriority w:val="9"/>
     <w:semiHidden/>
     <w:unhideWhenUsed/>
@@ -4939,13 +4867,13 @@
       <w:szCs w:val="26"/>
     </w:rPr>
   </w:style>
-  <w:style w:type="character" w:default="1" w:styleId="DefaultParagraphFont">
+  <w:style w:type="character" w:default="1" w:styleId="Phngmcinhcuaoanvn">
     <w:name w:val="Default Paragraph Font"/>
     <w:uiPriority w:val="1"/>
     <w:semiHidden/>
     <w:unhideWhenUsed/>
   </w:style>
-  <w:style w:type="table" w:default="1" w:styleId="TableNormal">
+  <w:style w:type="table" w:default="1" w:styleId="BangThngthng">
     <w:name w:val="Normal Table"/>
     <w:uiPriority w:val="99"/>
     <w:semiHidden/>
@@ -4960,16 +4888,16 @@
       </w:tblCellMar>
     </w:tblPr>
   </w:style>
-  <w:style w:type="numbering" w:default="1" w:styleId="NoList">
+  <w:style w:type="numbering" w:default="1" w:styleId="Khngco">
     <w:name w:val="No List"/>
     <w:uiPriority w:val="99"/>
     <w:semiHidden/>
     <w:unhideWhenUsed/>
   </w:style>
-  <w:style w:type="character" w:customStyle="1" w:styleId="Heading1Char">
-    <w:name w:val="Heading 1 Char"/>
-    <w:basedOn w:val="DefaultParagraphFont"/>
-    <w:link w:val="Heading1"/>
+  <w:style w:type="character" w:customStyle="1" w:styleId="u1Char">
+    <w:name w:val="Đầu đề 1 Char"/>
+    <w:basedOn w:val="Phngmcinhcuaoanvn"/>
+    <w:link w:val="u1"/>
     <w:uiPriority w:val="9"/>
     <w:rsid w:val="00A52870"/>
     <w:rPr>
@@ -4981,10 +4909,10 @@
       <w:szCs w:val="48"/>
     </w:rPr>
   </w:style>
-  <w:style w:type="character" w:customStyle="1" w:styleId="Heading2Char">
-    <w:name w:val="Heading 2 Char"/>
-    <w:basedOn w:val="DefaultParagraphFont"/>
-    <w:link w:val="Heading2"/>
+  <w:style w:type="character" w:customStyle="1" w:styleId="u2Char">
+    <w:name w:val="Đầu đề 2 Char"/>
+    <w:basedOn w:val="Phngmcinhcuaoanvn"/>
+    <w:link w:val="u2"/>
     <w:uiPriority w:val="9"/>
     <w:semiHidden/>
     <w:rsid w:val="00DB42AD"/>
@@ -4995,9 +4923,9 @@
       <w:szCs w:val="26"/>
     </w:rPr>
   </w:style>
-  <w:style w:type="paragraph" w:styleId="ListParagraph">
+  <w:style w:type="paragraph" w:styleId="oancuaDanhsach">
     <w:name w:val="List Paragraph"/>
-    <w:basedOn w:val="Normal"/>
+    <w:basedOn w:val="Binhthng"/>
     <w:uiPriority w:val="34"/>
     <w:qFormat/>
     <w:rsid w:val="00DB42AD"/>
@@ -5006,10 +4934,10 @@
       <w:contextualSpacing/>
     </w:pPr>
   </w:style>
-  <w:style w:type="paragraph" w:styleId="Header">
+  <w:style w:type="paragraph" w:styleId="utrang">
     <w:name w:val="header"/>
-    <w:basedOn w:val="Normal"/>
-    <w:link w:val="HeaderChar"/>
+    <w:basedOn w:val="Binhthng"/>
+    <w:link w:val="utrangChar"/>
     <w:uiPriority w:val="99"/>
     <w:unhideWhenUsed/>
     <w:rsid w:val="00E837CA"/>
@@ -5021,17 +4949,17 @@
       <w:spacing w:after="0" w:line="240" w:lineRule="auto"/>
     </w:pPr>
   </w:style>
-  <w:style w:type="character" w:customStyle="1" w:styleId="HeaderChar">
-    <w:name w:val="Header Char"/>
-    <w:basedOn w:val="DefaultParagraphFont"/>
-    <w:link w:val="Header"/>
+  <w:style w:type="character" w:customStyle="1" w:styleId="utrangChar">
+    <w:name w:val="Đầu trang Char"/>
+    <w:basedOn w:val="Phngmcinhcuaoanvn"/>
+    <w:link w:val="utrang"/>
     <w:uiPriority w:val="99"/>
     <w:rsid w:val="00E837CA"/>
   </w:style>
-  <w:style w:type="paragraph" w:styleId="Footer">
+  <w:style w:type="paragraph" w:styleId="Chntrang">
     <w:name w:val="footer"/>
-    <w:basedOn w:val="Normal"/>
-    <w:link w:val="FooterChar"/>
+    <w:basedOn w:val="Binhthng"/>
+    <w:link w:val="ChntrangChar"/>
     <w:uiPriority w:val="99"/>
     <w:unhideWhenUsed/>
     <w:rsid w:val="00E837CA"/>
@@ -5043,16 +4971,16 @@
       <w:spacing w:after="0" w:line="240" w:lineRule="auto"/>
     </w:pPr>
   </w:style>
-  <w:style w:type="character" w:customStyle="1" w:styleId="FooterChar">
-    <w:name w:val="Footer Char"/>
-    <w:basedOn w:val="DefaultParagraphFont"/>
-    <w:link w:val="Footer"/>
+  <w:style w:type="character" w:customStyle="1" w:styleId="ChntrangChar">
+    <w:name w:val="Chân trang Char"/>
+    <w:basedOn w:val="Phngmcinhcuaoanvn"/>
+    <w:link w:val="Chntrang"/>
     <w:uiPriority w:val="99"/>
     <w:rsid w:val="00E837CA"/>
   </w:style>
-  <w:style w:type="paragraph" w:styleId="NormalWeb">
+  <w:style w:type="paragraph" w:styleId="ThngthngWeb">
     <w:name w:val="Normal (Web)"/>
-    <w:basedOn w:val="Normal"/>
+    <w:basedOn w:val="Binhthng"/>
     <w:uiPriority w:val="99"/>
     <w:unhideWhenUsed/>
     <w:rsid w:val="00CA4758"/>
@@ -5065,9 +4993,9 @@
       <w:szCs w:val="24"/>
     </w:rPr>
   </w:style>
-  <w:style w:type="character" w:styleId="Hyperlink">
+  <w:style w:type="character" w:styleId="Siuktni">
     <w:name w:val="Hyperlink"/>
-    <w:basedOn w:val="DefaultParagraphFont"/>
+    <w:basedOn w:val="Phngmcinhcuaoanvn"/>
     <w:uiPriority w:val="99"/>
     <w:semiHidden/>
     <w:unhideWhenUsed/>
@@ -5077,9 +5005,9 @@
       <w:u w:val="single"/>
     </w:rPr>
   </w:style>
-  <w:style w:type="table" w:styleId="MediumGrid1-Accent3">
+  <w:style w:type="table" w:styleId="LiVa1-Nhnmanh3">
     <w:name w:val="Medium Grid 1 Accent 3"/>
-    <w:basedOn w:val="TableNormal"/>
+    <w:basedOn w:val="BangThngthng"/>
     <w:uiPriority w:val="67"/>
     <w:rsid w:val="00636B33"/>
     <w:pPr>
@@ -5143,9 +5071,9 @@
       </w:tcPr>
     </w:tblStylePr>
   </w:style>
-  <w:style w:type="table" w:styleId="GridTable4-Accent5">
+  <w:style w:type="table" w:styleId="BangLi4-Nhnmanh5">
     <w:name w:val="Grid Table 4 Accent 5"/>
-    <w:basedOn w:val="TableNormal"/>
+    <w:basedOn w:val="BangThngthng"/>
     <w:uiPriority w:val="49"/>
     <w:rsid w:val="00636B33"/>
     <w:pPr>
@@ -5219,9 +5147,9 @@
       </w:tcPr>
     </w:tblStylePr>
   </w:style>
-  <w:style w:type="character" w:styleId="Emphasis">
+  <w:style w:type="character" w:styleId="Nhnmanh">
     <w:name w:val="Emphasis"/>
-    <w:basedOn w:val="DefaultParagraphFont"/>
+    <w:basedOn w:val="Phngmcinhcuaoanvn"/>
     <w:uiPriority w:val="20"/>
     <w:qFormat/>
     <w:rsid w:val="00F45C43"/>
@@ -5232,7 +5160,7 @@
   </w:style>
   <w:style w:type="character" w:customStyle="1" w:styleId="rynqvb">
     <w:name w:val="rynqvb"/>
-    <w:basedOn w:val="DefaultParagraphFont"/>
+    <w:basedOn w:val="Phngmcinhcuaoanvn"/>
     <w:rsid w:val="002F4F08"/>
   </w:style>
   <w:style w:type="character" w:customStyle="1" w:styleId="fontstyle01">

</xml_diff>